<commit_message>
actually add template change
</commit_message>
<xml_diff>
--- a/templates/sponsors/admin/renewal-contract-template.docx
+++ b/templates/sponsors/admin/renewal-contract-template.docx
@@ -400,7 +400,29 @@
           <w:szCs w:val="20"/>
           <w:shd w:fill="auto" w:val="clear"/>
         </w:rPr>
-        <w:t>{{ previous_effective }}</w:t>
+        <w:t xml:space="preserve">the </w:t>
+      </w:r>
+      <w:r>
+        <w:rPr>
+          <w:rFonts w:ascii="Times-Roman" w:hAnsi="Times-Roman"/>
+          <w:b w:val="false"/>
+          <w:bCs w:val="false"/>
+          <w:color w:val="000000"/>
+          <w:sz w:val="20"/>
+          <w:szCs w:val="20"/>
+          <w:u w:val="none"/>
+          <w:shd w:fill="auto" w:val="clear"/>
+        </w:rPr>
+        <w:t>{</w:t>
+      </w:r>
+      <w:r>
+        <w:rPr>
+          <w:rFonts w:ascii="Times-Roman" w:hAnsi="Times-Roman"/>
+          <w:color w:val="000000"/>
+          <w:sz w:val="20"/>
+          <w:u w:val="none"/>
+        </w:rPr>
+        <w:t>{ previous_effective.strftime(“%d”) }}{{ previous_effective_english_suffix }} of {{ previous_effective.strftime(“%B, %Y”) }}</w:t>
       </w:r>
       <w:r>
         <w:rPr>
@@ -893,7 +915,18 @@
           <w:szCs w:val="20"/>
           <w:lang w:val="en-US"/>
         </w:rPr>
-        <w:t>Sponsorship Agreement</w:t>
+        <w:t xml:space="preserve">Sponsorship Agreement </w:t>
+      </w:r>
+      <w:r>
+        <w:rPr>
+          <w:rFonts w:ascii="Serif" w:hAnsi="Serif"/>
+          <w:b/>
+          <w:bCs/>
+          <w:sz w:val="20"/>
+          <w:szCs w:val="20"/>
+          <w:lang w:val="en-US"/>
+        </w:rPr>
+        <w:t>Renewal</w:t>
       </w:r>
       <w:r>
         <w:rPr>
@@ -1241,7 +1274,7 @@
           <w:szCs w:val="20"/>
           <w:lang w:val="en-US"/>
         </w:rPr>
-        <w:t>SPONSORSHIP AGREEMENT</w:t>
+        <w:t>SPONSORSHIP AGREEMENT RENEWAL</w:t>
       </w:r>
       <w:r>
         <w:rPr>
@@ -2070,7 +2103,7 @@
     <w:pPr>
       <w:widowControl/>
       <w:suppressAutoHyphens w:val="true"/>
-      <w:overflowPunct w:val="false"/>
+      <w:overflowPunct w:val="true"/>
       <w:bidi w:val="0"/>
       <w:spacing w:before="0" w:after="0"/>
       <w:jc w:val="start"/>

</xml_diff>